<commit_message>
zmiana umowy i dodanie daty
</commit_message>
<xml_diff>
--- a/public/umowa.docx
+++ b/public/umowa.docx
@@ -71,47 +71,7 @@
           <w:szCs w:val="20"/>
           <w:lang w:val="pl-PL"/>
         </w:rPr>
-        <w:t>05</w:t>
-      </w:r>
-      <w:r>
-        <w:rPr>
-          <w:rFonts w:eastAsia="Calibri" w:ascii="Times New Roman" w:hAnsi="Times New Roman"/>
-          <w:color w:val="auto"/>
-          <w:sz w:val="20"/>
-          <w:szCs w:val="20"/>
-          <w:lang w:val="pl-PL"/>
-        </w:rPr>
-        <w:t>.</w:t>
-      </w:r>
-      <w:r>
-        <w:rPr>
-          <w:rFonts w:eastAsia="Calibri" w:ascii="Times New Roman" w:hAnsi="Times New Roman"/>
-          <w:color w:val="auto"/>
-          <w:sz w:val="20"/>
-          <w:szCs w:val="20"/>
-          <w:lang w:val="pl-PL"/>
-        </w:rPr>
-        <w:t>06</w:t>
-      </w:r>
-      <w:r>
-        <w:rPr>
-          <w:rFonts w:eastAsia="Calibri" w:ascii="Times New Roman" w:hAnsi="Times New Roman"/>
-          <w:color w:val="auto"/>
-          <w:sz w:val="20"/>
-          <w:szCs w:val="20"/>
-          <w:lang w:val="pl-PL"/>
-        </w:rPr>
-        <w:t>.202</w:t>
-      </w:r>
-      <w:r>
-        <w:rPr>
-          <w:rFonts w:eastAsia="Calibri" w:ascii="Times New Roman" w:hAnsi="Times New Roman"/>
-          <w:color w:val="auto"/>
-          <w:sz w:val="20"/>
-          <w:szCs w:val="20"/>
-          <w:lang w:val="pl-PL"/>
-        </w:rPr>
-        <w:t>4</w:t>
+        <w:t>{date}</w:t>
       </w:r>
       <w:r>
         <w:rPr>
@@ -835,7 +795,18 @@
           <w:szCs w:val="20"/>
           <w:lang w:val="pl-PL"/>
         </w:rPr>
-        <w:t>4.) Klient zobowiązuje się uiścić opłaty za Kurs w ratach i terminach zgodnie z załączonym powyżej harmonogramem.</w:t>
+        <w:t xml:space="preserve">4.) </w:t>
+      </w:r>
+      <w:r>
+        <w:rPr>
+          <w:rFonts w:eastAsia="Calibri" w:ascii="Times New Roman" w:hAnsi="Times New Roman"/>
+          <w:iCs/>
+          <w:color w:val="auto"/>
+          <w:sz w:val="20"/>
+          <w:szCs w:val="20"/>
+          <w:lang w:val="pl-PL"/>
+        </w:rPr>
+        <w:t>Klient zobowiązuje się uiścić opłaty za Kurs w ratach i terminach zgodnie z punktem 2 niniejszej umowy.</w:t>
       </w:r>
     </w:p>
     <w:p>
@@ -1055,19 +1026,22 @@
         <w:rPr>
           <w:rFonts w:ascii="Times New Roman" w:hAnsi="Times New Roman" w:eastAsia="Calibri"/>
           <w:color w:val="auto"/>
-          <w:sz w:val="20"/>
-          <w:szCs w:val="20"/>
-          <w:lang w:val="pl-PL"/>
-        </w:rPr>
-      </w:pPr>
-      <w:r>
-        <w:rPr>
-          <w:rFonts w:eastAsia="Calibri" w:ascii="Times New Roman" w:hAnsi="Times New Roman"/>
-          <w:color w:val="auto"/>
-          <w:sz w:val="20"/>
-          <w:szCs w:val="20"/>
-          <w:lang w:val="pl-PL"/>
-        </w:rPr>
+          <w:sz w:val="22"/>
+          <w:szCs w:val="22"/>
+          <w:lang w:val="pl-PL"/>
+        </w:rPr>
+      </w:pPr>
+      <w:r>
+        <w:rPr>
+          <w:rFonts w:eastAsia="Calibri" w:ascii="Times New Roman" w:hAnsi="Times New Roman"/>
+          <w:color w:val="auto"/>
+          <w:sz w:val="22"/>
+          <w:szCs w:val="22"/>
+          <w:lang w:val="pl-PL"/>
+        </w:rPr>
+      </w:r>
+      <w:r>
+        <w:br w:type="page"/>
       </w:r>
     </w:p>
     <w:p>
@@ -1499,7 +1473,18 @@
           <w:szCs w:val="20"/>
           <w:lang w:val="pl-PL"/>
         </w:rPr>
-        <w:t>15.) Klient wyraża zgodę na publikację wizerunku swojego dziecka na stronie internetowej BEST oraz na Facebook’u.</w:t>
+        <w:t>15.) Klient wyraża zgodę na publikację wizerunku swojego dziecka na stronie internetowej BEST oraz</w:t>
+        <w:br/>
+      </w:r>
+      <w:r>
+        <w:rPr>
+          <w:rFonts w:eastAsia="Calibri" w:ascii="Times New Roman" w:hAnsi="Times New Roman"/>
+          <w:color w:val="auto"/>
+          <w:sz w:val="20"/>
+          <w:szCs w:val="20"/>
+          <w:lang w:val="pl-PL"/>
+        </w:rPr>
+        <w:t>w mediach społecznościow</w:t>
       </w:r>
     </w:p>
     <w:p>
@@ -2517,8 +2502,8 @@
         <w:gridCol w:w="566"/>
         <w:gridCol w:w="766"/>
         <w:gridCol w:w="887"/>
-        <w:gridCol w:w="521"/>
-        <w:gridCol w:w="731"/>
+        <w:gridCol w:w="523"/>
+        <w:gridCol w:w="729"/>
         <w:gridCol w:w="797"/>
       </w:tblGrid>
       <w:tr>
@@ -2843,7 +2828,7 @@
         </w:tc>
         <w:tc>
           <w:tcPr>
-            <w:tcW w:w="521" w:type="dxa"/>
+            <w:tcW w:w="523" w:type="dxa"/>
             <w:tcBorders>
               <w:top w:val="single" w:sz="4" w:space="0" w:color="000000"/>
               <w:left w:val="single" w:sz="4" w:space="0" w:color="000000"/>
@@ -2878,7 +2863,7 @@
         </w:tc>
         <w:tc>
           <w:tcPr>
-            <w:tcW w:w="731" w:type="dxa"/>
+            <w:tcW w:w="729" w:type="dxa"/>
             <w:tcBorders>
               <w:top w:val="single" w:sz="4" w:space="0" w:color="000000"/>
               <w:left w:val="single" w:sz="4" w:space="0" w:color="000000"/>
@@ -3215,7 +3200,7 @@
         </w:tc>
         <w:tc>
           <w:tcPr>
-            <w:tcW w:w="521" w:type="dxa"/>
+            <w:tcW w:w="523" w:type="dxa"/>
             <w:tcBorders>
               <w:top w:val="single" w:sz="4" w:space="0" w:color="000000"/>
               <w:left w:val="single" w:sz="4" w:space="0" w:color="000000"/>
@@ -3244,7 +3229,7 @@
         </w:tc>
         <w:tc>
           <w:tcPr>
-            <w:tcW w:w="731" w:type="dxa"/>
+            <w:tcW w:w="729" w:type="dxa"/>
             <w:tcBorders>
               <w:top w:val="single" w:sz="4" w:space="0" w:color="000000"/>
               <w:left w:val="single" w:sz="4" w:space="0" w:color="000000"/>
@@ -3574,7 +3559,7 @@
         </w:tc>
         <w:tc>
           <w:tcPr>
-            <w:tcW w:w="521" w:type="dxa"/>
+            <w:tcW w:w="523" w:type="dxa"/>
             <w:tcBorders>
               <w:top w:val="single" w:sz="4" w:space="0" w:color="000000"/>
               <w:left w:val="single" w:sz="4" w:space="0" w:color="000000"/>
@@ -3603,7 +3588,7 @@
         </w:tc>
         <w:tc>
           <w:tcPr>
-            <w:tcW w:w="731" w:type="dxa"/>
+            <w:tcW w:w="729" w:type="dxa"/>
             <w:tcBorders>
               <w:top w:val="single" w:sz="4" w:space="0" w:color="000000"/>
               <w:left w:val="single" w:sz="4" w:space="0" w:color="000000"/>
@@ -3933,7 +3918,7 @@
         </w:tc>
         <w:tc>
           <w:tcPr>
-            <w:tcW w:w="521" w:type="dxa"/>
+            <w:tcW w:w="523" w:type="dxa"/>
             <w:tcBorders>
               <w:top w:val="single" w:sz="4" w:space="0" w:color="000000"/>
               <w:left w:val="single" w:sz="4" w:space="0" w:color="000000"/>
@@ -3962,7 +3947,7 @@
         </w:tc>
         <w:tc>
           <w:tcPr>
-            <w:tcW w:w="731" w:type="dxa"/>
+            <w:tcW w:w="729" w:type="dxa"/>
             <w:tcBorders>
               <w:top w:val="single" w:sz="4" w:space="0" w:color="000000"/>
               <w:left w:val="single" w:sz="4" w:space="0" w:color="000000"/>
@@ -4292,7 +4277,7 @@
         </w:tc>
         <w:tc>
           <w:tcPr>
-            <w:tcW w:w="521" w:type="dxa"/>
+            <w:tcW w:w="523" w:type="dxa"/>
             <w:tcBorders>
               <w:top w:val="single" w:sz="4" w:space="0" w:color="000000"/>
               <w:left w:val="single" w:sz="4" w:space="0" w:color="000000"/>
@@ -4321,7 +4306,7 @@
         </w:tc>
         <w:tc>
           <w:tcPr>
-            <w:tcW w:w="731" w:type="dxa"/>
+            <w:tcW w:w="729" w:type="dxa"/>
             <w:tcBorders>
               <w:top w:val="single" w:sz="4" w:space="0" w:color="000000"/>
               <w:left w:val="single" w:sz="4" w:space="0" w:color="000000"/>
@@ -4651,7 +4636,7 @@
         </w:tc>
         <w:tc>
           <w:tcPr>
-            <w:tcW w:w="521" w:type="dxa"/>
+            <w:tcW w:w="523" w:type="dxa"/>
             <w:tcBorders>
               <w:top w:val="single" w:sz="4" w:space="0" w:color="000000"/>
               <w:left w:val="single" w:sz="4" w:space="0" w:color="000000"/>
@@ -4680,7 +4665,7 @@
         </w:tc>
         <w:tc>
           <w:tcPr>
-            <w:tcW w:w="731" w:type="dxa"/>
+            <w:tcW w:w="729" w:type="dxa"/>
             <w:tcBorders>
               <w:top w:val="single" w:sz="4" w:space="0" w:color="000000"/>
               <w:left w:val="single" w:sz="4" w:space="0" w:color="000000"/>
@@ -4913,14 +4898,14 @@
         </w:tblCellMar>
       </w:tblPr>
       <w:tblGrid>
-        <w:gridCol w:w="3420"/>
+        <w:gridCol w:w="3419"/>
         <w:gridCol w:w="2970"/>
       </w:tblGrid>
       <w:tr>
         <w:trPr/>
         <w:tc>
           <w:tcPr>
-            <w:tcW w:w="3420" w:type="dxa"/>
+            <w:tcW w:w="3419" w:type="dxa"/>
             <w:tcBorders>
               <w:top w:val="single" w:sz="4" w:space="0" w:color="000000"/>
               <w:left w:val="single" w:sz="4" w:space="0" w:color="000000"/>

</xml_diff>